<commit_message>
add OS notebook, PPT, exma reveiw mateieal
</commit_message>
<xml_diff>
--- a/数据通信与计算机网络Data Connectino and Computer Network/课外实践/网络数据检测与分析实验报告.docx
+++ b/数据通信与计算机网络Data Connectino and Computer Network/课外实践/网络数据检测与分析实验报告.docx
@@ -110,55 +110,43 @@
         <w:rPr>
           <w:u w:val="single"/>
         </w:rPr>
+        <w:t xml:space="preserve"> </w:t>
+      </w:r>
+      <w:r>
+        <w:rPr>
+          <w:u w:val="single"/>
+        </w:rPr>
+        <w:t xml:space="preserve">        </w:t>
+      </w:r>
+      <w:r>
+        <w:t xml:space="preserve">      </w:t>
+      </w:r>
+      <w:r>
+        <w:rPr>
+          <w:rFonts w:hint="eastAsia"/>
+        </w:rPr>
+        <w:t>学号：</w:t>
+      </w:r>
+      <w:r>
+        <w:rPr>
+          <w:rFonts w:hint="eastAsia"/>
+          <w:u w:val="single"/>
+        </w:rPr>
+        <w:t xml:space="preserve"> </w:t>
+      </w:r>
+      <w:r>
+        <w:rPr>
+          <w:u w:val="single"/>
+        </w:rPr>
         <w:t xml:space="preserve">  </w:t>
       </w:r>
-      <w:r>
-        <w:rPr>
-          <w:rFonts w:hint="eastAsia"/>
+      <w:bookmarkStart w:id="0" w:name="_GoBack"/>
+      <w:bookmarkEnd w:id="0"/>
+      <w:r>
+        <w:rPr>
           <w:u w:val="single"/>
         </w:rPr>
-        <w:t>林炬乙</w:t>
-      </w:r>
-      <w:r>
-        <w:rPr>
-          <w:u w:val="single"/>
-        </w:rPr>
-        <w:t xml:space="preserve">        </w:t>
-      </w:r>
-      <w:r>
-        <w:t xml:space="preserve">      </w:t>
-      </w:r>
-      <w:r>
-        <w:rPr>
-          <w:rFonts w:hint="eastAsia"/>
-        </w:rPr>
-        <w:t>学号：</w:t>
-      </w:r>
-      <w:r>
-        <w:rPr>
-          <w:rFonts w:hint="eastAsia"/>
-          <w:u w:val="single"/>
-        </w:rPr>
-        <w:t xml:space="preserve"> </w:t>
-      </w:r>
-      <w:r>
-        <w:rPr>
-          <w:u w:val="single"/>
-        </w:rPr>
-        <w:t xml:space="preserve">  </w:t>
-      </w:r>
-      <w:r>
-        <w:rPr>
-          <w:rFonts w:hint="eastAsia"/>
-          <w:u w:val="single"/>
-        </w:rPr>
-        <w:t>3180103721</w:t>
-      </w:r>
-      <w:r>
-        <w:rPr>
-          <w:u w:val="single"/>
-        </w:rPr>
-        <w:t xml:space="preserve">               </w:t>
+        <w:t xml:space="preserve">           </w:t>
       </w:r>
     </w:p>
     <w:p>
@@ -691,7 +679,7 @@
           <w:tab w:val="left" w:pos="2980"/>
         </w:tabs>
         <w:rPr>
-          <w:rFonts w:ascii="Arial" w:hAnsi="Arial" w:cs="Arial" w:hint="eastAsia"/>
+          <w:rFonts w:ascii="Arial" w:hAnsi="Arial" w:cs="Arial"/>
           <w:color w:val="4D4D4D"/>
           <w:kern w:val="0"/>
           <w:sz w:val="24"/>
@@ -700,6 +688,7 @@
       <w:r>
         <w:rPr>
           <w:rFonts w:ascii="Arial" w:hAnsi="Arial" w:cs="Arial"/>
+          <w:noProof/>
           <w:color w:val="4D4D4D"/>
           <w:kern w:val="0"/>
           <w:sz w:val="24"/>
@@ -870,7 +859,7 @@
     <w:p>
       <w:pPr>
         <w:rPr>
-          <w:rFonts w:eastAsia="黑体" w:hint="eastAsia"/>
+          <w:rFonts w:eastAsia="黑体"/>
         </w:rPr>
       </w:pPr>
       <w:r>
@@ -913,6 +902,7 @@
       <w:r>
         <w:rPr>
           <w:rFonts w:eastAsia="黑体"/>
+          <w:noProof/>
         </w:rPr>
         <w:drawing>
           <wp:inline distT="0" distB="0" distL="0" distR="0" wp14:anchorId="63B4EF0E" wp14:editId="3BF9030A">
@@ -1023,6 +1013,7 @@
       <w:r>
         <w:rPr>
           <w:rFonts w:eastAsia="黑体"/>
+          <w:noProof/>
         </w:rPr>
         <w:lastRenderedPageBreak/>
         <w:drawing>
@@ -1292,12 +1283,13 @@
     <w:p>
       <w:pPr>
         <w:rPr>
-          <w:rFonts w:eastAsia="黑体" w:hint="eastAsia"/>
-        </w:rPr>
-      </w:pPr>
-      <w:r>
-        <w:rPr>
           <w:rFonts w:eastAsia="黑体"/>
+        </w:rPr>
+      </w:pPr>
+      <w:r>
+        <w:rPr>
+          <w:rFonts w:eastAsia="黑体"/>
+          <w:noProof/>
         </w:rPr>
         <w:drawing>
           <wp:inline distT="0" distB="0" distL="0" distR="0" wp14:anchorId="01BE0128" wp14:editId="55BD241E">
@@ -1340,6 +1332,9 @@
     </w:p>
     <w:p>
       <w:r>
+        <w:rPr>
+          <w:noProof/>
+        </w:rPr>
         <w:lastRenderedPageBreak/>
         <w:drawing>
           <wp:inline distT="0" distB="0" distL="0" distR="0" wp14:anchorId="7CF61C2B" wp14:editId="120D5AEB">
@@ -1420,6 +1415,9 @@
         <w:jc w:val="center"/>
       </w:pPr>
       <w:r>
+        <w:rPr>
+          <w:noProof/>
+        </w:rPr>
         <w:drawing>
           <wp:inline distT="0" distB="0" distL="0" distR="0" wp14:anchorId="0DCBEFA5" wp14:editId="2BF06104">
             <wp:extent cx="5274310" cy="3260090"/>
@@ -1588,6 +1586,9 @@
         <w:jc w:val="center"/>
       </w:pPr>
       <w:r>
+        <w:rPr>
+          <w:noProof/>
+        </w:rPr>
         <w:drawing>
           <wp:inline distT="0" distB="0" distL="0" distR="0" wp14:anchorId="3BF5E085" wp14:editId="43B9796D">
             <wp:extent cx="5274310" cy="414655"/>
@@ -1785,11 +1786,11 @@
     <w:p>
       <w:pPr>
         <w:jc w:val="center"/>
-        <w:rPr>
-          <w:rFonts w:hint="eastAsia"/>
-        </w:rPr>
-      </w:pPr>
-      <w:r>
+      </w:pPr>
+      <w:r>
+        <w:rPr>
+          <w:noProof/>
+        </w:rPr>
         <w:drawing>
           <wp:inline distT="0" distB="0" distL="0" distR="0" wp14:anchorId="29C45B0E" wp14:editId="5A3D525B">
             <wp:extent cx="5274310" cy="641350"/>
@@ -2060,6 +2061,9 @@
         <w:jc w:val="center"/>
       </w:pPr>
       <w:r>
+        <w:rPr>
+          <w:noProof/>
+        </w:rPr>
         <w:drawing>
           <wp:inline distT="0" distB="0" distL="0" distR="0" wp14:anchorId="0FE95A0D" wp14:editId="3345C79E">
             <wp:extent cx="5274310" cy="1412875"/>
@@ -2102,9 +2106,6 @@
     <w:p>
       <w:pPr>
         <w:jc w:val="center"/>
-        <w:rPr>
-          <w:rFonts w:hint="eastAsia"/>
-        </w:rPr>
       </w:pPr>
       <w:r>
         <w:rPr>
@@ -2148,6 +2149,9 @@
         <w:jc w:val="center"/>
       </w:pPr>
       <w:r>
+        <w:rPr>
+          <w:noProof/>
+        </w:rPr>
         <w:drawing>
           <wp:inline distT="0" distB="0" distL="0" distR="0" wp14:anchorId="1D841AEA" wp14:editId="77058C84">
             <wp:extent cx="5274310" cy="1056640"/>
@@ -2327,6 +2331,9 @@
         <w:jc w:val="center"/>
       </w:pPr>
       <w:r>
+        <w:rPr>
+          <w:noProof/>
+        </w:rPr>
         <w:drawing>
           <wp:inline distT="0" distB="0" distL="0" distR="0" wp14:anchorId="78112BBB" wp14:editId="4916C55F">
             <wp:extent cx="3386005" cy="3410464"/>
@@ -2369,9 +2376,6 @@
     <w:p>
       <w:pPr>
         <w:jc w:val="center"/>
-        <w:rPr>
-          <w:rFonts w:hint="eastAsia"/>
-        </w:rPr>
       </w:pPr>
       <w:r>
         <w:rPr>
@@ -2397,14 +2401,15 @@
         </w:rPr>
         <w:t>返回码说明成功</w:t>
       </w:r>
-      <w:bookmarkStart w:id="0" w:name="_GoBack"/>
-      <w:bookmarkEnd w:id="0"/>
     </w:p>
     <w:p>
       <w:pPr>
         <w:jc w:val="center"/>
       </w:pPr>
       <w:r>
+        <w:rPr>
+          <w:noProof/>
+        </w:rPr>
         <w:lastRenderedPageBreak/>
         <w:drawing>
           <wp:inline distT="0" distB="0" distL="0" distR="0" wp14:anchorId="066A125F" wp14:editId="2C3197A4">
@@ -2453,9 +2458,6 @@
     <w:p>
       <w:pPr>
         <w:jc w:val="center"/>
-        <w:rPr>
-          <w:rFonts w:hint="eastAsia"/>
-        </w:rPr>
       </w:pPr>
     </w:p>
     <w:p>
@@ -2466,17 +2468,11 @@
     <w:p>
       <w:pPr>
         <w:jc w:val="center"/>
-        <w:rPr>
-          <w:rFonts w:hint="eastAsia"/>
-        </w:rPr>
       </w:pPr>
     </w:p>
     <w:p>
       <w:pPr>
         <w:jc w:val="center"/>
-        <w:rPr>
-          <w:rFonts w:hint="eastAsia"/>
-        </w:rPr>
       </w:pPr>
     </w:p>
     <w:p>
@@ -2487,9 +2483,6 @@
     <w:p>
       <w:pPr>
         <w:jc w:val="center"/>
-        <w:rPr>
-          <w:rFonts w:hint="eastAsia"/>
-        </w:rPr>
       </w:pPr>
     </w:p>
     <w:sectPr>
@@ -3181,6 +3174,7 @@
   <w:style w:type="character" w:default="1" w:styleId="a0">
     <w:name w:val="Default Paragraph Font"/>
     <w:uiPriority w:val="1"/>
+    <w:semiHidden/>
     <w:unhideWhenUsed/>
   </w:style>
   <w:style w:type="table" w:default="1" w:styleId="a1">

</xml_diff>